<commit_message>
lesson 195 - homework and vocab
</commit_message>
<xml_diff>
--- a/english_via_skype/solutions/doc/lesson_195_strong adjectives W_edit.docx
+++ b/english_via_skype/solutions/doc/lesson_195_strong adjectives W_edit.docx
@@ -906,18 +906,7 @@
           <w:szCs w:val="32"/>
           <w:lang w:val="en-US"/>
         </w:rPr>
-        <w:t>rely achievable</w:t>
-      </w:r>
-      <w:bookmarkStart w:id="0" w:name="_GoBack"/>
-      <w:bookmarkEnd w:id="0"/>
-      <w:r>
-        <w:rPr>
-          <w:rFonts w:ascii="Arial" w:hAnsi="Arial" w:cs="Arial"/>
-          <w:sz w:val="32"/>
-          <w:szCs w:val="32"/>
-          <w:lang w:val="en-US"/>
-        </w:rPr>
-        <w:t>.</w:t>
+        <w:t>rely achievable.</w:t>
       </w:r>
     </w:p>
     <w:p>
@@ -1150,6 +1139,34 @@
           <w:rFonts w:ascii="Arial" w:hAnsi="Arial" w:cs="Arial"/>
           <w:sz w:val="32"/>
           <w:szCs w:val="32"/>
+          <w:lang w:val="en-US"/>
+        </w:rPr>
+      </w:pPr>
+      <w:r>
+        <w:rPr>
+          <w:rFonts w:ascii="Arial" w:hAnsi="Arial" w:cs="Arial"/>
+          <w:sz w:val="32"/>
+          <w:szCs w:val="32"/>
+          <w:lang w:val="en-US"/>
+        </w:rPr>
+        <w:t>Conditions which we rece</w:t>
+      </w:r>
+      <w:r>
+        <w:rPr>
+          <w:rFonts w:ascii="Arial" w:hAnsi="Arial" w:cs="Arial"/>
+          <w:sz w:val="32"/>
+          <w:szCs w:val="32"/>
+          <w:lang w:val="en-US"/>
+        </w:rPr>
+        <w:t>ived are absolutely outrageous.</w:t>
+      </w:r>
+    </w:p>
+    <w:p>
+      <w:pPr>
+        <w:rPr>
+          <w:rFonts w:ascii="Arial" w:hAnsi="Arial" w:cs="Arial"/>
+          <w:sz w:val="32"/>
+          <w:szCs w:val="32"/>
         </w:rPr>
       </w:pPr>
       <w:r>
@@ -1175,6 +1192,70 @@
           <w:rFonts w:ascii="Arial" w:hAnsi="Arial" w:cs="Arial"/>
           <w:sz w:val="32"/>
           <w:szCs w:val="32"/>
+          <w:lang w:val="en-US"/>
+        </w:rPr>
+      </w:pPr>
+      <w:r>
+        <w:rPr>
+          <w:rFonts w:ascii="Arial" w:hAnsi="Arial" w:cs="Arial"/>
+          <w:sz w:val="32"/>
+          <w:szCs w:val="32"/>
+          <w:lang w:val="en-US"/>
+        </w:rPr>
+        <w:t>Hotel where we stayed was impos</w:t>
+      </w:r>
+      <w:r>
+        <w:rPr>
+          <w:rFonts w:ascii="Arial" w:hAnsi="Arial" w:cs="Arial"/>
+          <w:sz w:val="32"/>
+          <w:szCs w:val="32"/>
+          <w:lang w:val="en-US"/>
+        </w:rPr>
+        <w:t>s</w:t>
+      </w:r>
+      <w:r>
+        <w:rPr>
+          <w:rFonts w:ascii="Arial" w:hAnsi="Arial" w:cs="Arial"/>
+          <w:sz w:val="32"/>
+          <w:szCs w:val="32"/>
+          <w:lang w:val="en-US"/>
+        </w:rPr>
+        <w:t xml:space="preserve">ibly </w:t>
+      </w:r>
+      <w:r>
+        <w:rPr>
+          <w:rFonts w:ascii="Arial" w:hAnsi="Arial" w:cs="Arial"/>
+          <w:sz w:val="32"/>
+          <w:szCs w:val="32"/>
+          <w:lang w:val="en-US"/>
+        </w:rPr>
+        <w:t>filthy</w:t>
+      </w:r>
+      <w:r>
+        <w:rPr>
+          <w:rFonts w:ascii="Arial" w:hAnsi="Arial" w:cs="Arial"/>
+          <w:sz w:val="32"/>
+          <w:szCs w:val="32"/>
+          <w:lang w:val="en-US"/>
+        </w:rPr>
+        <w:t xml:space="preserve"> substandard</w:t>
+      </w:r>
+      <w:r>
+        <w:rPr>
+          <w:rFonts w:ascii="Arial" w:hAnsi="Arial" w:cs="Arial"/>
+          <w:sz w:val="32"/>
+          <w:szCs w:val="32"/>
+          <w:lang w:val="en-US"/>
+        </w:rPr>
+        <w:t>.</w:t>
+      </w:r>
+    </w:p>
+    <w:p>
+      <w:pPr>
+        <w:rPr>
+          <w:rFonts w:ascii="Arial" w:hAnsi="Arial" w:cs="Arial"/>
+          <w:sz w:val="32"/>
+          <w:szCs w:val="32"/>
         </w:rPr>
       </w:pPr>
       <w:r>
@@ -1192,6 +1273,53 @@
           <w:rFonts w:ascii="Arial" w:hAnsi="Arial" w:cs="Arial"/>
           <w:sz w:val="32"/>
           <w:szCs w:val="32"/>
+          <w:lang w:val="en-US"/>
+        </w:rPr>
+      </w:pPr>
+      <w:r>
+        <w:rPr>
+          <w:rFonts w:ascii="Arial" w:hAnsi="Arial" w:cs="Arial"/>
+          <w:sz w:val="32"/>
+          <w:szCs w:val="32"/>
+          <w:lang w:val="en-US"/>
+        </w:rPr>
+        <w:t xml:space="preserve">News about missing plane are </w:t>
+      </w:r>
+      <w:r>
+        <w:rPr>
+          <w:rFonts w:ascii="Arial" w:hAnsi="Arial" w:cs="Arial"/>
+          <w:sz w:val="32"/>
+          <w:szCs w:val="32"/>
+          <w:lang w:val="en-US"/>
+        </w:rPr>
+        <w:t>appal</w:t>
+      </w:r>
+      <w:r>
+        <w:rPr>
+          <w:rFonts w:ascii="Arial" w:hAnsi="Arial" w:cs="Arial"/>
+          <w:sz w:val="32"/>
+          <w:szCs w:val="32"/>
+          <w:lang w:val="en-US"/>
+        </w:rPr>
+        <w:t>l</w:t>
+      </w:r>
+      <w:r>
+        <w:rPr>
+          <w:rFonts w:ascii="Arial" w:hAnsi="Arial" w:cs="Arial"/>
+          <w:sz w:val="32"/>
+          <w:szCs w:val="32"/>
+          <w:lang w:val="en-US"/>
+        </w:rPr>
+        <w:t>ing.</w:t>
+      </w:r>
+    </w:p>
+    <w:p>
+      <w:pPr>
+        <w:rPr>
+          <w:rFonts w:ascii="Arial" w:hAnsi="Arial" w:cs="Arial"/>
+          <w:sz w:val="32"/>
+          <w:szCs w:val="32"/>
+          <w:lang w:val="en-US"/>
         </w:rPr>
       </w:pPr>
     </w:p>
@@ -1216,6 +1344,7 @@
           <w:b/>
           <w:sz w:val="32"/>
           <w:szCs w:val="32"/>
+          <w:lang w:val="en-US"/>
         </w:rPr>
         <w:tab/>
       </w:r>
@@ -1258,27 +1387,37 @@
           <w:szCs w:val="32"/>
           <w:lang w:val="en-US"/>
         </w:rPr>
-        <w:t xml:space="preserve">Exhilarating </w:t>
-      </w:r>
-      <w:r>
-        <w:rPr>
-          <w:rFonts w:ascii="Arial" w:hAnsi="Arial" w:cs="Arial"/>
-          <w:b/>
-          <w:sz w:val="32"/>
-          <w:szCs w:val="32"/>
-          <w:lang w:val="en-US"/>
-        </w:rPr>
-        <w:t xml:space="preserve">,  outstanding, spectacular, </w:t>
-      </w:r>
-      <w:r>
-        <w:rPr>
-          <w:rFonts w:ascii="Arial" w:hAnsi="Arial" w:cs="Arial"/>
-          <w:b/>
-          <w:sz w:val="32"/>
-          <w:szCs w:val="32"/>
-          <w:lang w:val="en-US"/>
-        </w:rPr>
-        <w:t xml:space="preserve">enjoyable , </w:t>
+        <w:t>Exhilarating,</w:t>
+      </w:r>
+      <w:r>
+        <w:rPr>
+          <w:rFonts w:ascii="Arial" w:hAnsi="Arial" w:cs="Arial"/>
+          <w:b/>
+          <w:sz w:val="32"/>
+          <w:szCs w:val="32"/>
+          <w:lang w:val="en-US"/>
+        </w:rPr>
+        <w:t xml:space="preserve"> outstanding, spectacular, </w:t>
+      </w:r>
+      <w:r>
+        <w:rPr>
+          <w:rFonts w:ascii="Arial" w:hAnsi="Arial" w:cs="Arial"/>
+          <w:b/>
+          <w:sz w:val="32"/>
+          <w:szCs w:val="32"/>
+          <w:lang w:val="en-US"/>
+        </w:rPr>
+        <w:t>enjoyable</w:t>
+      </w:r>
+      <w:r>
+        <w:rPr>
+          <w:rFonts w:ascii="Arial" w:hAnsi="Arial" w:cs="Arial"/>
+          <w:b/>
+          <w:sz w:val="32"/>
+          <w:szCs w:val="32"/>
+          <w:lang w:val="en-US"/>
+        </w:rPr>
+        <w:t xml:space="preserve">, </w:t>
       </w:r>
       <w:r>
         <w:rPr>
@@ -1324,6 +1463,25 @@
           <w:rFonts w:ascii="Arial" w:hAnsi="Arial" w:cs="Arial"/>
           <w:sz w:val="32"/>
           <w:szCs w:val="32"/>
+          <w:lang w:val="en-US"/>
+        </w:rPr>
+      </w:pPr>
+      <w:r>
+        <w:rPr>
+          <w:rFonts w:ascii="Arial" w:hAnsi="Arial" w:cs="Arial"/>
+          <w:sz w:val="32"/>
+          <w:szCs w:val="32"/>
+          <w:lang w:val="en-US"/>
+        </w:rPr>
+        <w:t xml:space="preserve">New Year at the market in Wrocław was absolutely spectacular and </w:t>
+      </w:r>
+    </w:p>
+    <w:p>
+      <w:pPr>
+        <w:rPr>
+          <w:rFonts w:ascii="Arial" w:hAnsi="Arial" w:cs="Arial"/>
+          <w:sz w:val="32"/>
+          <w:szCs w:val="32"/>
         </w:rPr>
       </w:pPr>
       <w:r>
@@ -1333,6 +1491,43 @@
           <w:szCs w:val="32"/>
         </w:rPr>
         <w:t>Wyniki sprzedaży w mijającym roku są zdecydowanie najfatalniejsze w naszej całej historii</w:t>
+      </w:r>
+    </w:p>
+    <w:p>
+      <w:pPr>
+        <w:rPr>
+          <w:rFonts w:ascii="Arial" w:hAnsi="Arial" w:cs="Arial"/>
+          <w:sz w:val="32"/>
+          <w:szCs w:val="32"/>
+          <w:lang w:val="en-US"/>
+        </w:rPr>
+      </w:pPr>
+      <w:r>
+        <w:rPr>
+          <w:rFonts w:ascii="Arial" w:hAnsi="Arial" w:cs="Arial"/>
+          <w:sz w:val="32"/>
+          <w:szCs w:val="32"/>
+          <w:lang w:val="en-US"/>
+        </w:rPr>
+        <w:t xml:space="preserve">Outcomes of sales in foregone year are decisively </w:t>
+      </w:r>
+      <w:r>
+        <w:rPr>
+          <w:rFonts w:ascii="Arial" w:hAnsi="Arial" w:cs="Arial"/>
+          <w:sz w:val="32"/>
+          <w:szCs w:val="32"/>
+          <w:lang w:val="en-US"/>
+        </w:rPr>
+        <w:t xml:space="preserve">the most </w:t>
+      </w:r>
+      <w:r>
+        <w:rPr>
+          <w:rFonts w:ascii="Arial" w:hAnsi="Arial" w:cs="Arial"/>
+          <w:sz w:val="32"/>
+          <w:szCs w:val="32"/>
+          <w:lang w:val="en-US"/>
+        </w:rPr>
+        <w:t>dreadful in our whole history.</w:t>
       </w:r>
     </w:p>
     <w:p>
@@ -1358,6 +1553,7 @@
           <w:szCs w:val="32"/>
           <w:lang w:val="en-US"/>
         </w:rPr>
+        <w:lastRenderedPageBreak/>
         <w:t>Food</w:t>
       </w:r>
     </w:p>
@@ -1407,6 +1603,26 @@
     <w:p>
       <w:pPr>
         <w:pStyle w:val="Akapitzlist"/>
+        <w:rPr>
+          <w:rFonts w:ascii="Arial" w:hAnsi="Arial" w:cs="Arial"/>
+          <w:sz w:val="32"/>
+          <w:szCs w:val="32"/>
+          <w:lang w:val="en-US"/>
+        </w:rPr>
+      </w:pPr>
+      <w:r>
+        <w:rPr>
+          <w:rFonts w:ascii="Arial" w:hAnsi="Arial" w:cs="Arial"/>
+          <w:sz w:val="32"/>
+          <w:szCs w:val="32"/>
+          <w:lang w:val="en-US"/>
+        </w:rPr>
+        <w:t>Food which we received was obnoxious and inedible.</w:t>
+      </w:r>
+    </w:p>
+    <w:p>
+      <w:pPr>
+        <w:pStyle w:val="Akapitzlist"/>
         <w:numPr>
           <w:ilvl w:val="0"/>
           <w:numId w:val="4"/>
@@ -1433,15 +1649,26 @@
           <w:rFonts w:ascii="Arial" w:hAnsi="Arial" w:cs="Arial"/>
           <w:sz w:val="32"/>
           <w:szCs w:val="32"/>
-        </w:rPr>
-      </w:pPr>
-    </w:p>
-    <w:p>
-      <w:pPr>
-        <w:rPr>
-          <w:rFonts w:ascii="Arial" w:hAnsi="Arial" w:cs="Arial"/>
-          <w:sz w:val="32"/>
-          <w:szCs w:val="32"/>
+          <w:lang w:val="en-US"/>
+        </w:rPr>
+      </w:pPr>
+      <w:r>
+        <w:rPr>
+          <w:rFonts w:ascii="Arial" w:hAnsi="Arial" w:cs="Arial"/>
+          <w:sz w:val="32"/>
+          <w:szCs w:val="32"/>
+          <w:lang w:val="en-US"/>
+        </w:rPr>
+        <w:t>Italian food offers exquisite and nourishing dishes.</w:t>
+      </w:r>
+    </w:p>
+    <w:p>
+      <w:pPr>
+        <w:rPr>
+          <w:rFonts w:ascii="Arial" w:hAnsi="Arial" w:cs="Arial"/>
+          <w:sz w:val="32"/>
+          <w:szCs w:val="32"/>
+          <w:lang w:val="en-US"/>
         </w:rPr>
       </w:pPr>
     </w:p>
@@ -1468,7 +1695,6 @@
           <w:szCs w:val="32"/>
           <w:lang w:val="en-US"/>
         </w:rPr>
-        <w:lastRenderedPageBreak/>
         <w:t>Consequences</w:t>
       </w:r>
     </w:p>
@@ -1572,6 +1798,35 @@
           <w:rFonts w:ascii="Arial" w:hAnsi="Arial" w:cs="Arial"/>
           <w:sz w:val="32"/>
           <w:szCs w:val="32"/>
+          <w:lang w:val="en-US"/>
+        </w:rPr>
+      </w:pPr>
+      <w:r>
+        <w:rPr>
+          <w:rFonts w:ascii="Arial" w:hAnsi="Arial" w:cs="Arial"/>
+          <w:sz w:val="32"/>
+          <w:szCs w:val="32"/>
+          <w:lang w:val="en-US"/>
+        </w:rPr>
+        <w:t xml:space="preserve">Breaking conditions of contract will have far-reaching-in the long run and </w:t>
+      </w:r>
+      <w:r>
+        <w:rPr>
+          <w:rFonts w:ascii="Arial" w:hAnsi="Arial" w:cs="Arial"/>
+          <w:sz w:val="32"/>
+          <w:szCs w:val="32"/>
+          <w:lang w:val="en-US"/>
+        </w:rPr>
+        <w:t>disastrous consequences.</w:t>
+      </w:r>
+    </w:p>
+    <w:p>
+      <w:pPr>
+        <w:pStyle w:val="Akapitzlist"/>
+        <w:rPr>
+          <w:rFonts w:ascii="Arial" w:hAnsi="Arial" w:cs="Arial"/>
+          <w:sz w:val="32"/>
+          <w:szCs w:val="32"/>
         </w:rPr>
       </w:pPr>
       <w:r>
@@ -1590,6 +1845,54 @@
           <w:rFonts w:ascii="Arial" w:hAnsi="Arial" w:cs="Arial"/>
           <w:sz w:val="32"/>
           <w:szCs w:val="32"/>
+          <w:lang w:val="en-US"/>
+        </w:rPr>
+      </w:pPr>
+      <w:r>
+        <w:rPr>
+          <w:rFonts w:ascii="Arial" w:hAnsi="Arial" w:cs="Arial"/>
+          <w:sz w:val="32"/>
+          <w:szCs w:val="32"/>
+          <w:lang w:val="en-US"/>
+        </w:rPr>
+        <w:t xml:space="preserve">Lack of any decision may have inevitable and </w:t>
+      </w:r>
+      <w:r>
+        <w:rPr>
+          <w:rFonts w:ascii="Arial" w:hAnsi="Arial" w:cs="Arial"/>
+          <w:sz w:val="32"/>
+          <w:szCs w:val="32"/>
+          <w:lang w:val="en-US"/>
+        </w:rPr>
+        <w:t xml:space="preserve">adverse </w:t>
+      </w:r>
+      <w:r>
+        <w:rPr>
+          <w:rFonts w:ascii="Arial" w:hAnsi="Arial" w:cs="Arial"/>
+          <w:sz w:val="32"/>
+          <w:szCs w:val="32"/>
+          <w:lang w:val="en-US"/>
+        </w:rPr>
+        <w:t>effects</w:t>
+      </w:r>
+      <w:r>
+        <w:rPr>
+          <w:rFonts w:ascii="Arial" w:hAnsi="Arial" w:cs="Arial"/>
+          <w:sz w:val="32"/>
+          <w:szCs w:val="32"/>
+          <w:lang w:val="en-US"/>
+        </w:rPr>
+        <w:t>.</w:t>
+      </w:r>
+    </w:p>
+    <w:p>
+      <w:pPr>
+        <w:pStyle w:val="Akapitzlist"/>
+        <w:rPr>
+          <w:rFonts w:ascii="Arial" w:hAnsi="Arial" w:cs="Arial"/>
+          <w:sz w:val="32"/>
+          <w:szCs w:val="32"/>
+          <w:lang w:val="en-US"/>
         </w:rPr>
       </w:pPr>
     </w:p>
@@ -1712,6 +2015,46 @@
           <w:rFonts w:ascii="Arial" w:hAnsi="Arial" w:cs="Arial"/>
           <w:sz w:val="32"/>
           <w:szCs w:val="32"/>
+          <w:lang w:val="en-US"/>
+        </w:rPr>
+      </w:pPr>
+      <w:r>
+        <w:rPr>
+          <w:rFonts w:ascii="Arial" w:hAnsi="Arial" w:cs="Arial"/>
+          <w:sz w:val="32"/>
+          <w:szCs w:val="32"/>
+          <w:lang w:val="en-US"/>
+        </w:rPr>
+        <w:t xml:space="preserve">It was quite hectic week. </w:t>
+      </w:r>
+      <w:r>
+        <w:rPr>
+          <w:rFonts w:ascii="Arial" w:hAnsi="Arial" w:cs="Arial"/>
+          <w:sz w:val="32"/>
+          <w:szCs w:val="32"/>
+          <w:lang w:val="en-US"/>
+        </w:rPr>
+        <w:t>I’m absolutely knackered.</w:t>
+      </w:r>
+    </w:p>
+    <w:p>
+      <w:pPr>
+        <w:ind w:left="360"/>
+        <w:rPr>
+          <w:rFonts w:ascii="Arial" w:hAnsi="Arial" w:cs="Arial"/>
+          <w:sz w:val="32"/>
+          <w:szCs w:val="32"/>
+          <w:lang w:val="en-US"/>
+        </w:rPr>
+      </w:pPr>
+    </w:p>
+    <w:p>
+      <w:pPr>
+        <w:ind w:left="360"/>
+        <w:rPr>
+          <w:rFonts w:ascii="Arial" w:hAnsi="Arial" w:cs="Arial"/>
+          <w:sz w:val="32"/>
+          <w:szCs w:val="32"/>
         </w:rPr>
       </w:pPr>
       <w:r>
@@ -1721,6 +2064,35 @@
           <w:szCs w:val="32"/>
         </w:rPr>
         <w:t xml:space="preserve">Przed pierwszym spotkaniem z klientem byłem absolutnie sparaliżowany ze strachu </w:t>
+      </w:r>
+    </w:p>
+    <w:p>
+      <w:pPr>
+        <w:ind w:left="360"/>
+        <w:rPr>
+          <w:rFonts w:ascii="Arial" w:hAnsi="Arial" w:cs="Arial"/>
+          <w:sz w:val="32"/>
+          <w:szCs w:val="32"/>
+          <w:lang w:val="en-US"/>
+        </w:rPr>
+      </w:pPr>
+      <w:r>
+        <w:rPr>
+          <w:rFonts w:ascii="Arial" w:hAnsi="Arial" w:cs="Arial"/>
+          <w:sz w:val="32"/>
+          <w:szCs w:val="32"/>
+          <w:lang w:val="en-US"/>
+        </w:rPr>
+        <w:t>Before the first meeting with the client I was totally petrified</w:t>
+      </w:r>
+      <w:r>
+        <w:rPr>
+          <w:rFonts w:ascii="Arial" w:hAnsi="Arial" w:cs="Arial"/>
+          <w:sz w:val="32"/>
+          <w:szCs w:val="32"/>
+          <w:lang w:val="en-US"/>
+        </w:rPr>
+        <w:t>.</w:t>
       </w:r>
     </w:p>
     <w:p>
@@ -1817,7 +2189,15 @@
           <w:sz w:val="32"/>
           <w:szCs w:val="32"/>
         </w:rPr>
-        <w:t xml:space="preserve">Jest to sytuacja całkowicie bez wyjścia. Musimy poddać się ich żądaniom </w:t>
+        <w:t>Jest to sytuacja całkowicie bez wyjścia.</w:t>
+      </w:r>
+      <w:r>
+        <w:rPr>
+          <w:rFonts w:ascii="Arial" w:hAnsi="Arial" w:cs="Arial"/>
+          <w:sz w:val="32"/>
+          <w:szCs w:val="32"/>
+        </w:rPr>
+        <w:t xml:space="preserve"> Musimy poddać się ich żądaniom</w:t>
       </w:r>
     </w:p>
     <w:p>
@@ -1827,23 +2207,169 @@
           <w:rFonts w:ascii="Arial" w:hAnsi="Arial" w:cs="Arial"/>
           <w:sz w:val="32"/>
           <w:szCs w:val="32"/>
-        </w:rPr>
-      </w:pPr>
-      <w:r>
-        <w:rPr>
-          <w:rFonts w:ascii="Arial" w:hAnsi="Arial" w:cs="Arial"/>
-          <w:sz w:val="32"/>
-          <w:szCs w:val="32"/>
-        </w:rPr>
-        <w:t>Ten opowieść  miał być przezabawny ale postawiła mnie w niezręcznej sytuacji</w:t>
-      </w:r>
-    </w:p>
-    <w:p>
-      <w:pPr>
-        <w:rPr>
-          <w:rFonts w:ascii="Arial" w:hAnsi="Arial" w:cs="Arial"/>
-          <w:sz w:val="32"/>
-          <w:szCs w:val="32"/>
+          <w:lang w:val="en-US"/>
+        </w:rPr>
+      </w:pPr>
+      <w:r>
+        <w:rPr>
+          <w:rFonts w:ascii="Arial" w:hAnsi="Arial" w:cs="Arial"/>
+          <w:sz w:val="32"/>
+          <w:szCs w:val="32"/>
+          <w:lang w:val="en-US"/>
+        </w:rPr>
+        <w:t xml:space="preserve">It is a </w:t>
+      </w:r>
+      <w:r>
+        <w:rPr>
+          <w:rFonts w:ascii="Arial" w:hAnsi="Arial" w:cs="Arial"/>
+          <w:sz w:val="32"/>
+          <w:szCs w:val="32"/>
+          <w:lang w:val="en-US"/>
+        </w:rPr>
+        <w:t>completely</w:t>
+      </w:r>
+      <w:r>
+        <w:rPr>
+          <w:rFonts w:ascii="Arial" w:hAnsi="Arial" w:cs="Arial"/>
+          <w:sz w:val="32"/>
+          <w:szCs w:val="32"/>
+          <w:lang w:val="en-US"/>
+        </w:rPr>
+        <w:t xml:space="preserve"> dead end si</w:t>
+      </w:r>
+      <w:r>
+        <w:rPr>
+          <w:rFonts w:ascii="Arial" w:hAnsi="Arial" w:cs="Arial"/>
+          <w:sz w:val="32"/>
+          <w:szCs w:val="32"/>
+          <w:lang w:val="en-US"/>
+        </w:rPr>
+        <w:t>t</w:t>
+      </w:r>
+      <w:r>
+        <w:rPr>
+          <w:rFonts w:ascii="Arial" w:hAnsi="Arial" w:cs="Arial"/>
+          <w:sz w:val="32"/>
+          <w:szCs w:val="32"/>
+          <w:lang w:val="en-US"/>
+        </w:rPr>
+        <w:t>uation.</w:t>
+      </w:r>
+      <w:r>
+        <w:rPr>
+          <w:rFonts w:ascii="Arial" w:hAnsi="Arial" w:cs="Arial"/>
+          <w:sz w:val="32"/>
+          <w:szCs w:val="32"/>
+          <w:lang w:val="en-US"/>
+        </w:rPr>
+        <w:t xml:space="preserve"> We have to give in to </w:t>
+      </w:r>
+      <w:r>
+        <w:rPr>
+          <w:rFonts w:ascii="Arial" w:hAnsi="Arial" w:cs="Arial"/>
+          <w:sz w:val="32"/>
+          <w:szCs w:val="32"/>
+          <w:lang w:val="en-US"/>
+        </w:rPr>
+        <w:t xml:space="preserve">their </w:t>
+      </w:r>
+      <w:r>
+        <w:rPr>
+          <w:rFonts w:ascii="Arial" w:hAnsi="Arial" w:cs="Arial"/>
+          <w:sz w:val="32"/>
+          <w:szCs w:val="32"/>
+          <w:lang w:val="en-US"/>
+        </w:rPr>
+        <w:t>threats</w:t>
+      </w:r>
+      <w:r>
+        <w:rPr>
+          <w:rFonts w:ascii="Arial" w:hAnsi="Arial" w:cs="Arial"/>
+          <w:sz w:val="32"/>
+          <w:szCs w:val="32"/>
+          <w:lang w:val="en-US"/>
+        </w:rPr>
+        <w:t>.</w:t>
+      </w:r>
+    </w:p>
+    <w:p>
+      <w:pPr>
+        <w:pStyle w:val="Akapitzlist"/>
+        <w:rPr>
+          <w:rFonts w:ascii="Arial" w:hAnsi="Arial" w:cs="Arial"/>
+          <w:sz w:val="32"/>
+          <w:szCs w:val="32"/>
+        </w:rPr>
+      </w:pPr>
+      <w:r>
+        <w:rPr>
+          <w:rFonts w:ascii="Arial" w:hAnsi="Arial" w:cs="Arial"/>
+          <w:sz w:val="32"/>
+          <w:szCs w:val="32"/>
+        </w:rPr>
+        <w:t>Ta</w:t>
+      </w:r>
+      <w:r>
+        <w:rPr>
+          <w:rFonts w:ascii="Arial" w:hAnsi="Arial" w:cs="Arial"/>
+          <w:sz w:val="32"/>
+          <w:szCs w:val="32"/>
+        </w:rPr>
+        <w:t xml:space="preserve"> opowieść  miał</w:t>
+      </w:r>
+      <w:r>
+        <w:rPr>
+          <w:rFonts w:ascii="Arial" w:hAnsi="Arial" w:cs="Arial"/>
+          <w:sz w:val="32"/>
+          <w:szCs w:val="32"/>
+        </w:rPr>
+        <w:t>a być przezabawna</w:t>
+      </w:r>
+      <w:r>
+        <w:rPr>
+          <w:rFonts w:ascii="Arial" w:hAnsi="Arial" w:cs="Arial"/>
+          <w:sz w:val="32"/>
+          <w:szCs w:val="32"/>
+        </w:rPr>
+        <w:t xml:space="preserve"> ale postawiła mnie w niezręcznej sytuacji</w:t>
+      </w:r>
+    </w:p>
+    <w:p>
+      <w:pPr>
+        <w:pStyle w:val="Akapitzlist"/>
+        <w:rPr>
+          <w:rFonts w:ascii="Arial" w:hAnsi="Arial" w:cs="Arial"/>
+          <w:sz w:val="32"/>
+          <w:szCs w:val="32"/>
+          <w:lang w:val="en-US"/>
+        </w:rPr>
+      </w:pPr>
+      <w:r>
+        <w:rPr>
+          <w:rFonts w:ascii="Arial" w:hAnsi="Arial" w:cs="Arial"/>
+          <w:sz w:val="32"/>
+          <w:szCs w:val="32"/>
+          <w:lang w:val="en-US"/>
+        </w:rPr>
+        <w:t>This story was supposed to be hilarious</w:t>
+      </w:r>
+      <w:r>
+        <w:rPr>
+          <w:rFonts w:ascii="Arial" w:hAnsi="Arial" w:cs="Arial"/>
+          <w:sz w:val="32"/>
+          <w:szCs w:val="32"/>
+          <w:lang w:val="en-US"/>
+        </w:rPr>
+        <w:t>, but placed me in awkward situation</w:t>
+      </w:r>
+    </w:p>
+    <w:p>
+      <w:pPr>
+        <w:rPr>
+          <w:rFonts w:ascii="Arial" w:hAnsi="Arial" w:cs="Arial"/>
+          <w:sz w:val="32"/>
+          <w:szCs w:val="32"/>
+          <w:lang w:val="en-US"/>
         </w:rPr>
       </w:pPr>
     </w:p>
@@ -1903,7 +2429,6 @@
           <w:szCs w:val="32"/>
           <w:lang w:val="en-US"/>
         </w:rPr>
-        <w:lastRenderedPageBreak/>
         <w:t>Sophisticated, intense</w:t>
       </w:r>
       <w:r>
@@ -2069,6 +2594,7 @@
           <w:szCs w:val="32"/>
           <w:lang w:val="en-US"/>
         </w:rPr>
+        <w:lastRenderedPageBreak/>
         <w:t>Disgusting,</w:t>
       </w:r>
       <w:r>
@@ -2261,7 +2787,26 @@
           <w:sz w:val="32"/>
           <w:szCs w:val="32"/>
         </w:rPr>
-        <w:t xml:space="preserve">alny autorytet. </w:t>
+        <w:t>alny autorytet.</w:t>
+      </w:r>
+    </w:p>
+    <w:p>
+      <w:pPr>
+        <w:rPr>
+          <w:rFonts w:ascii="Arial" w:hAnsi="Arial" w:cs="Arial"/>
+          <w:sz w:val="32"/>
+          <w:szCs w:val="32"/>
+          <w:lang w:val="en-US"/>
+        </w:rPr>
+      </w:pPr>
+      <w:r>
+        <w:rPr>
+          <w:rFonts w:ascii="Arial" w:hAnsi="Arial" w:cs="Arial"/>
+          <w:sz w:val="32"/>
+          <w:szCs w:val="32"/>
+          <w:lang w:val="en-US"/>
+        </w:rPr>
+        <w:t>My boss has undisputed authority.</w:t>
       </w:r>
     </w:p>
     <w:p>
@@ -2280,6 +2825,25 @@
         </w:rPr>
         <w:t>To jest najbardziej absurdalny pomysł jaki słyszałam</w:t>
       </w:r>
+    </w:p>
+    <w:p>
+      <w:pPr>
+        <w:rPr>
+          <w:rFonts w:ascii="Arial" w:hAnsi="Arial" w:cs="Arial"/>
+          <w:sz w:val="32"/>
+          <w:szCs w:val="32"/>
+        </w:rPr>
+      </w:pPr>
+      <w:r>
+        <w:rPr>
+          <w:rFonts w:ascii="Arial" w:hAnsi="Arial" w:cs="Arial"/>
+          <w:sz w:val="32"/>
+          <w:szCs w:val="32"/>
+        </w:rPr>
+        <w:t>It is the most ridiculous idea which I have heard.</w:t>
+      </w:r>
+      <w:bookmarkStart w:id="0" w:name="_GoBack"/>
+      <w:bookmarkEnd w:id="0"/>
     </w:p>
     <w:p>
       <w:pPr>
@@ -2426,7 +2990,6 @@
           <w:szCs w:val="32"/>
           <w:lang w:val="en-US"/>
         </w:rPr>
-        <w:lastRenderedPageBreak/>
         <w:t>worn out, mediocre</w:t>
       </w:r>
       <w:r>
@@ -2436,27 +2999,7 @@
           <w:szCs w:val="32"/>
           <w:lang w:val="en-US"/>
         </w:rPr>
-        <w:t xml:space="preserve">, obsolete, the latest, </w:t>
-      </w:r>
-      <w:proofErr w:type="spellStart"/>
-      <w:r>
-        <w:rPr>
-          <w:rFonts w:ascii="Arial" w:hAnsi="Arial" w:cs="Arial"/>
-          <w:sz w:val="32"/>
-          <w:szCs w:val="32"/>
-          <w:lang w:val="en-US"/>
-        </w:rPr>
-        <w:t>ultra modern</w:t>
-      </w:r>
-      <w:proofErr w:type="spellEnd"/>
-      <w:r>
-        <w:rPr>
-          <w:rFonts w:ascii="Arial" w:hAnsi="Arial" w:cs="Arial"/>
-          <w:sz w:val="32"/>
-          <w:szCs w:val="32"/>
-          <w:lang w:val="en-US"/>
-        </w:rPr>
-        <w:t xml:space="preserve">, </w:t>
+        <w:t xml:space="preserve">, obsolete, the latest, ultra modern, </w:t>
       </w:r>
       <w:r>
         <w:rPr>

</xml_diff>

<commit_message>
lesson 196 - monday
</commit_message>
<xml_diff>
--- a/english_via_skype/solutions/doc/lesson_195_strong adjectives W_edit.docx
+++ b/english_via_skype/solutions/doc/lesson_195_strong adjectives W_edit.docx
@@ -2181,6 +2181,7 @@
           <w:rFonts w:ascii="Arial" w:hAnsi="Arial" w:cs="Arial"/>
           <w:sz w:val="32"/>
           <w:szCs w:val="32"/>
+          <w:lang w:val="en-US"/>
         </w:rPr>
       </w:pPr>
       <w:r>
@@ -2197,8 +2198,99 @@
           <w:sz w:val="32"/>
           <w:szCs w:val="32"/>
         </w:rPr>
-        <w:t xml:space="preserve"> Musimy poddać się ich żądaniom</w:t>
-      </w:r>
+        <w:t xml:space="preserve"> </w:t>
+      </w:r>
+      <w:proofErr w:type="spellStart"/>
+      <w:r>
+        <w:rPr>
+          <w:rFonts w:ascii="Arial" w:hAnsi="Arial" w:cs="Arial"/>
+          <w:sz w:val="32"/>
+          <w:szCs w:val="32"/>
+          <w:lang w:val="en-US"/>
+        </w:rPr>
+        <w:t>Musimy</w:t>
+      </w:r>
+      <w:proofErr w:type="spellEnd"/>
+      <w:r>
+        <w:rPr>
+          <w:rFonts w:ascii="Arial" w:hAnsi="Arial" w:cs="Arial"/>
+          <w:sz w:val="32"/>
+          <w:szCs w:val="32"/>
+          <w:lang w:val="en-US"/>
+        </w:rPr>
+        <w:t xml:space="preserve"> </w:t>
+      </w:r>
+      <w:proofErr w:type="spellStart"/>
+      <w:r>
+        <w:rPr>
+          <w:rFonts w:ascii="Arial" w:hAnsi="Arial" w:cs="Arial"/>
+          <w:sz w:val="32"/>
+          <w:szCs w:val="32"/>
+          <w:lang w:val="en-US"/>
+        </w:rPr>
+        <w:t>poddać</w:t>
+      </w:r>
+      <w:proofErr w:type="spellEnd"/>
+      <w:r>
+        <w:rPr>
+          <w:rFonts w:ascii="Arial" w:hAnsi="Arial" w:cs="Arial"/>
+          <w:sz w:val="32"/>
+          <w:szCs w:val="32"/>
+          <w:lang w:val="en-US"/>
+        </w:rPr>
+        <w:t xml:space="preserve"> </w:t>
+      </w:r>
+      <w:proofErr w:type="spellStart"/>
+      <w:r>
+        <w:rPr>
+          <w:rFonts w:ascii="Arial" w:hAnsi="Arial" w:cs="Arial"/>
+          <w:sz w:val="32"/>
+          <w:szCs w:val="32"/>
+          <w:lang w:val="en-US"/>
+        </w:rPr>
+        <w:t>się</w:t>
+      </w:r>
+      <w:proofErr w:type="spellEnd"/>
+      <w:r>
+        <w:rPr>
+          <w:rFonts w:ascii="Arial" w:hAnsi="Arial" w:cs="Arial"/>
+          <w:sz w:val="32"/>
+          <w:szCs w:val="32"/>
+          <w:lang w:val="en-US"/>
+        </w:rPr>
+        <w:t xml:space="preserve"> </w:t>
+      </w:r>
+      <w:proofErr w:type="spellStart"/>
+      <w:r>
+        <w:rPr>
+          <w:rFonts w:ascii="Arial" w:hAnsi="Arial" w:cs="Arial"/>
+          <w:sz w:val="32"/>
+          <w:szCs w:val="32"/>
+          <w:lang w:val="en-US"/>
+        </w:rPr>
+        <w:t>ich</w:t>
+      </w:r>
+      <w:proofErr w:type="spellEnd"/>
+      <w:r>
+        <w:rPr>
+          <w:rFonts w:ascii="Arial" w:hAnsi="Arial" w:cs="Arial"/>
+          <w:sz w:val="32"/>
+          <w:szCs w:val="32"/>
+          <w:lang w:val="en-US"/>
+        </w:rPr>
+        <w:t xml:space="preserve"> </w:t>
+      </w:r>
+      <w:proofErr w:type="spellStart"/>
+      <w:r>
+        <w:rPr>
+          <w:rFonts w:ascii="Arial" w:hAnsi="Arial" w:cs="Arial"/>
+          <w:sz w:val="32"/>
+          <w:szCs w:val="32"/>
+          <w:lang w:val="en-US"/>
+        </w:rPr>
+        <w:t>żądaniom</w:t>
+      </w:r>
+      <w:proofErr w:type="spellEnd"/>
     </w:p>
     <w:p>
       <w:pPr>
@@ -2832,25 +2924,26 @@
           <w:rFonts w:ascii="Arial" w:hAnsi="Arial" w:cs="Arial"/>
           <w:sz w:val="32"/>
           <w:szCs w:val="32"/>
-        </w:rPr>
-      </w:pPr>
-      <w:r>
-        <w:rPr>
-          <w:rFonts w:ascii="Arial" w:hAnsi="Arial" w:cs="Arial"/>
-          <w:sz w:val="32"/>
-          <w:szCs w:val="32"/>
+          <w:lang w:val="en-US"/>
+        </w:rPr>
+      </w:pPr>
+      <w:r>
+        <w:rPr>
+          <w:rFonts w:ascii="Arial" w:hAnsi="Arial" w:cs="Arial"/>
+          <w:sz w:val="32"/>
+          <w:szCs w:val="32"/>
+          <w:lang w:val="en-US"/>
         </w:rPr>
         <w:t>It is the most ridiculous idea which I have heard.</w:t>
       </w:r>
-      <w:bookmarkStart w:id="0" w:name="_GoBack"/>
-      <w:bookmarkEnd w:id="0"/>
-    </w:p>
-    <w:p>
-      <w:pPr>
-        <w:rPr>
-          <w:rFonts w:ascii="Arial" w:hAnsi="Arial" w:cs="Arial"/>
-          <w:sz w:val="32"/>
-          <w:szCs w:val="32"/>
+    </w:p>
+    <w:p>
+      <w:pPr>
+        <w:rPr>
+          <w:rFonts w:ascii="Arial" w:hAnsi="Arial" w:cs="Arial"/>
+          <w:sz w:val="32"/>
+          <w:szCs w:val="32"/>
+          <w:lang w:val="en-US"/>
         </w:rPr>
       </w:pPr>
     </w:p>
@@ -2999,7 +3092,27 @@
           <w:szCs w:val="32"/>
           <w:lang w:val="en-US"/>
         </w:rPr>
-        <w:t xml:space="preserve">, obsolete, the latest, ultra modern, </w:t>
+        <w:t xml:space="preserve">, obsolete, the latest, </w:t>
+      </w:r>
+      <w:r>
+        <w:rPr>
+          <w:rFonts w:ascii="Arial" w:hAnsi="Arial" w:cs="Arial"/>
+          <w:sz w:val="32"/>
+          <w:szCs w:val="32"/>
+          <w:lang w:val="en-US"/>
+        </w:rPr>
+        <w:t>ultra-modern</w:t>
+      </w:r>
+      <w:bookmarkStart w:id="0" w:name="_GoBack"/>
+      <w:bookmarkEnd w:id="0"/>
+      <w:r>
+        <w:rPr>
+          <w:rFonts w:ascii="Arial" w:hAnsi="Arial" w:cs="Arial"/>
+          <w:sz w:val="32"/>
+          <w:szCs w:val="32"/>
+          <w:lang w:val="en-US"/>
+        </w:rPr>
+        <w:t xml:space="preserve">, </w:t>
       </w:r>
       <w:r>
         <w:rPr>

</xml_diff>